<commit_message>
add paper pdf links
</commit_message>
<xml_diff>
--- a/cv_yaoyu.docx
+++ b/cv_yaoyu.docx
@@ -510,7 +510,6 @@
         <w:rPr>
           <w:rFonts w:eastAsia="Calibri-Bold"/>
           <w:b/>
-          <w:i/>
           <w:color w:val="404040" w:themeColor="text1" w:themeTint="BF"/>
           <w:sz w:val="18"/>
           <w:szCs w:val="18"/>
@@ -522,7 +521,6 @@
         <w:rPr>
           <w:rFonts w:eastAsia="Calibri-Bold"/>
           <w:b/>
-          <w:i/>
           <w:color w:val="404040" w:themeColor="text1" w:themeTint="BF"/>
           <w:sz w:val="18"/>
           <w:szCs w:val="18"/>
@@ -1111,7 +1109,6 @@
         <w:rPr>
           <w:rFonts w:eastAsia="Calibri-Bold"/>
           <w:b/>
-          <w:i/>
           <w:color w:val="404040" w:themeColor="text1" w:themeTint="BF"/>
           <w:sz w:val="18"/>
           <w:szCs w:val="18"/>
@@ -1686,7 +1683,6 @@
         <w:rPr>
           <w:rFonts w:eastAsia="Calibri-Bold"/>
           <w:b/>
-          <w:i/>
           <w:color w:val="404040" w:themeColor="text1" w:themeTint="BF"/>
           <w:sz w:val="18"/>
           <w:szCs w:val="18"/>
@@ -1697,7 +1693,6 @@
         <w:rPr>
           <w:rFonts w:eastAsia="Calibri-Bold"/>
           <w:b/>
-          <w:i/>
           <w:color w:val="404040" w:themeColor="text1" w:themeTint="BF"/>
           <w:sz w:val="18"/>
           <w:szCs w:val="18"/>
@@ -1708,7 +1703,6 @@
         <w:rPr>
           <w:rFonts w:eastAsia="Calibri-Bold"/>
           <w:b/>
-          <w:i/>
           <w:color w:val="404040" w:themeColor="text1" w:themeTint="BF"/>
           <w:sz w:val="18"/>
           <w:szCs w:val="18"/>
@@ -1956,7 +1950,7 @@
         <w:spacing w:before="180"/>
         <w:rPr>
           <w:rFonts w:eastAsia="Microsoft JhengHei Light"/>
-          <w:color w:val="404040" w:themeColor="text1" w:themeTint="BF"/>
+          <w:color w:val="0563C1" w:themeColor="hyperlink"/>
           <w:sz w:val="18"/>
           <w:szCs w:val="18"/>
         </w:rPr>
@@ -2194,280 +2188,351 @@
       </w:hyperlink>
       <w:r>
         <w:rPr>
+          <w:rStyle w:val="Hyperlink"/>
           <w:rFonts w:eastAsia="Microsoft JhengHei Light"/>
-          <w:color w:val="404040" w:themeColor="text1" w:themeTint="BF"/>
-          <w:sz w:val="18"/>
-          <w:szCs w:val="18"/>
-        </w:rPr>
-        <w:t>.</w:t>
-      </w:r>
-    </w:p>
-    <w:p>
-      <w:pPr>
-        <w:spacing w:before="120"/>
+          <w:sz w:val="18"/>
+          <w:szCs w:val="18"/>
+          <w:u w:val="none"/>
+        </w:rPr>
+        <w:t xml:space="preserve"> </w:t>
+      </w:r>
+      <w:r>
         <w:rPr>
           <w:rFonts w:eastAsia="Microsoft JhengHei Light"/>
           <w:color w:val="404040" w:themeColor="text1" w:themeTint="BF"/>
           <w:sz w:val="18"/>
           <w:szCs w:val="18"/>
         </w:rPr>
-      </w:pPr>
-      <w:r>
-        <w:rPr>
-          <w:rFonts w:eastAsia="Microsoft JhengHei Light"/>
-          <w:color w:val="404040" w:themeColor="text1" w:themeTint="BF"/>
-          <w:sz w:val="18"/>
-          <w:szCs w:val="18"/>
-        </w:rPr>
-        <w:t>Tanaka, Y.,</w:t>
-      </w:r>
-      <w:r>
-        <w:rPr>
-          <w:rFonts w:eastAsia="Microsoft JhengHei Light"/>
-          <w:color w:val="404040" w:themeColor="text1" w:themeTint="BF"/>
-          <w:sz w:val="18"/>
-          <w:szCs w:val="18"/>
-        </w:rPr>
-        <w:t xml:space="preserve"> </w:t>
-      </w:r>
-      <w:r>
-        <w:rPr>
-          <w:rFonts w:eastAsia="Microsoft JhengHei Light"/>
-          <w:b/>
-          <w:color w:val="404040" w:themeColor="text1" w:themeTint="BF"/>
-          <w:sz w:val="18"/>
-          <w:szCs w:val="18"/>
-        </w:rPr>
-        <w:t>Yu, Y.</w:t>
-      </w:r>
-      <w:r>
-        <w:rPr>
-          <w:rFonts w:eastAsia="Microsoft JhengHei Light"/>
-          <w:color w:val="404040" w:themeColor="text1" w:themeTint="BF"/>
-          <w:sz w:val="18"/>
-          <w:szCs w:val="18"/>
-        </w:rPr>
-        <w:t>, &amp; Chao, B. F. (2019). Gravity and geoid changes by the 2004 and 2012 Sumatra earthquakes from satellite gravimetry and ocean altimetry. Terr. Atmos. Ocean. Sci, 30, 531-540.</w:t>
-      </w:r>
-    </w:p>
-    <w:p>
-      <w:pPr>
-        <w:spacing w:before="120"/>
-      </w:pPr>
-      <w:r>
-        <w:rPr>
-          <w:rFonts w:eastAsia="Microsoft JhengHei Light"/>
-          <w:color w:val="404040" w:themeColor="text1" w:themeTint="BF"/>
-          <w:sz w:val="18"/>
-          <w:szCs w:val="18"/>
-        </w:rPr>
-        <w:t>Chao, B. F.</w:t>
-      </w:r>
-      <w:r>
-        <w:rPr>
-          <w:rFonts w:eastAsia="Microsoft JhengHei Light"/>
-          <w:color w:val="404040" w:themeColor="text1" w:themeTint="BF"/>
-          <w:sz w:val="18"/>
-          <w:szCs w:val="18"/>
-        </w:rPr>
-        <w:t xml:space="preserve">, &amp; </w:t>
-      </w:r>
-      <w:r>
-        <w:rPr>
-          <w:rFonts w:eastAsia="Microsoft JhengHei Light"/>
-          <w:b/>
-          <w:color w:val="404040" w:themeColor="text1" w:themeTint="BF"/>
-          <w:sz w:val="18"/>
-          <w:szCs w:val="18"/>
-        </w:rPr>
-        <w:t>Yu, Y.</w:t>
-      </w:r>
-      <w:r>
-        <w:rPr>
-          <w:rFonts w:eastAsia="Microsoft JhengHei Light"/>
-          <w:color w:val="404040" w:themeColor="text1" w:themeTint="BF"/>
-          <w:sz w:val="18"/>
-          <w:szCs w:val="18"/>
-        </w:rPr>
-        <w:t xml:space="preserve"> (2020). </w:t>
-      </w:r>
-      <w:r>
-        <w:rPr>
-          <w:rFonts w:eastAsia="Microsoft JhengHei Light"/>
-          <w:color w:val="404040" w:themeColor="text1" w:themeTint="BF"/>
-          <w:sz w:val="18"/>
-          <w:szCs w:val="18"/>
-        </w:rPr>
-        <w:t>Variation of the Equatorial Moments of Inertia Associated with a 6-year Westward Rotary Motion in the Earth</w:t>
-      </w:r>
-      <w:r>
-        <w:rPr>
-          <w:rFonts w:eastAsia="Microsoft JhengHei Light"/>
-          <w:color w:val="404040" w:themeColor="text1" w:themeTint="BF"/>
-          <w:sz w:val="18"/>
-          <w:szCs w:val="18"/>
-        </w:rPr>
-        <w:t xml:space="preserve">, </w:t>
-      </w:r>
-      <w:r>
-        <w:rPr>
-          <w:rFonts w:eastAsia="Microsoft JhengHei Light"/>
-          <w:color w:val="404040" w:themeColor="text1" w:themeTint="BF"/>
-          <w:sz w:val="18"/>
-          <w:szCs w:val="18"/>
-        </w:rPr>
-        <w:t>Earth and Planetary Science Letters</w:t>
-      </w:r>
-      <w:r>
-        <w:rPr>
-          <w:rFonts w:eastAsia="Microsoft JhengHei Light"/>
-          <w:color w:val="404040" w:themeColor="text1" w:themeTint="BF"/>
-          <w:sz w:val="18"/>
-          <w:szCs w:val="18"/>
-        </w:rPr>
-        <w:t xml:space="preserve">, </w:t>
-      </w:r>
-      <w:hyperlink r:id="rId9" w:tgtFrame="_blank" w:tooltip="Persistent link using digital object identifier" w:history="1">
+        <w:t>[</w:t>
+      </w:r>
+      <w:hyperlink r:id="rId9" w:history="1">
         <w:r>
           <w:rPr>
+            <w:rStyle w:val="Hyperlink"/>
             <w:rFonts w:eastAsia="Microsoft JhengHei Light"/>
-            <w:color w:val="404040" w:themeColor="text1" w:themeTint="BF"/>
             <w:sz w:val="18"/>
             <w:szCs w:val="18"/>
           </w:rPr>
-          <w:t>http</w:t>
+          <w:t>pdf</w:t>
         </w:r>
+      </w:hyperlink>
+      <w:r>
+        <w:rPr>
+          <w:rFonts w:eastAsia="Microsoft JhengHei Light"/>
+          <w:color w:val="404040" w:themeColor="text1" w:themeTint="BF"/>
+          <w:sz w:val="18"/>
+          <w:szCs w:val="18"/>
+        </w:rPr>
+        <w:t>]</w:t>
+      </w:r>
+    </w:p>
+    <w:p>
+      <w:pPr>
+        <w:spacing w:before="120"/>
+        <w:rPr>
+          <w:rFonts w:eastAsia="Microsoft JhengHei Light"/>
+          <w:color w:val="404040" w:themeColor="text1" w:themeTint="BF"/>
+          <w:sz w:val="18"/>
+          <w:szCs w:val="18"/>
+        </w:rPr>
+      </w:pPr>
+      <w:r>
+        <w:rPr>
+          <w:rFonts w:eastAsia="Microsoft JhengHei Light"/>
+          <w:color w:val="404040" w:themeColor="text1" w:themeTint="BF"/>
+          <w:sz w:val="18"/>
+          <w:szCs w:val="18"/>
+        </w:rPr>
+        <w:t>Tanaka, Y.,</w:t>
+      </w:r>
+      <w:r>
+        <w:rPr>
+          <w:rFonts w:eastAsia="Microsoft JhengHei Light"/>
+          <w:color w:val="404040" w:themeColor="text1" w:themeTint="BF"/>
+          <w:sz w:val="18"/>
+          <w:szCs w:val="18"/>
+        </w:rPr>
+        <w:t xml:space="preserve"> </w:t>
+      </w:r>
+      <w:r>
+        <w:rPr>
+          <w:rFonts w:eastAsia="Microsoft JhengHei Light"/>
+          <w:b/>
+          <w:color w:val="404040" w:themeColor="text1" w:themeTint="BF"/>
+          <w:sz w:val="18"/>
+          <w:szCs w:val="18"/>
+        </w:rPr>
+        <w:t>Yu, Y.</w:t>
+      </w:r>
+      <w:r>
+        <w:rPr>
+          <w:rFonts w:eastAsia="Microsoft JhengHei Light"/>
+          <w:color w:val="404040" w:themeColor="text1" w:themeTint="BF"/>
+          <w:sz w:val="18"/>
+          <w:szCs w:val="18"/>
+        </w:rPr>
+        <w:t>, &amp; Chao, B. F. (2019). Gravity and geoid changes by the 2004 and 2012 Sumatra earthquakes from satellite gravimetry and ocean altimetry. Terr. Atmos. Ocean. Sci,</w:t>
+      </w:r>
+      <w:r>
+        <w:rPr>
+          <w:rFonts w:eastAsia="Microsoft JhengHei Light"/>
+          <w:color w:val="404040" w:themeColor="text1" w:themeTint="BF"/>
+          <w:sz w:val="18"/>
+          <w:szCs w:val="18"/>
+        </w:rPr>
+        <w:t xml:space="preserve"> doi:10.3319/TAO.2018.10.24.02</w:t>
+      </w:r>
+      <w:r>
+        <w:rPr>
+          <w:rFonts w:eastAsia="Microsoft JhengHei Light"/>
+          <w:color w:val="404040" w:themeColor="text1" w:themeTint="BF"/>
+          <w:sz w:val="18"/>
+          <w:szCs w:val="18"/>
+        </w:rPr>
+        <w:t xml:space="preserve"> </w:t>
+      </w:r>
+      <w:r>
+        <w:rPr>
+          <w:rFonts w:eastAsia="Microsoft JhengHei Light"/>
+          <w:color w:val="404040" w:themeColor="text1" w:themeTint="BF"/>
+          <w:sz w:val="18"/>
+          <w:szCs w:val="18"/>
+        </w:rPr>
+        <w:t>[</w:t>
+      </w:r>
+      <w:hyperlink r:id="rId10" w:history="1">
         <w:r>
           <w:rPr>
+            <w:rStyle w:val="Hyperlink"/>
             <w:rFonts w:eastAsia="Microsoft JhengHei Light"/>
-            <w:color w:val="404040" w:themeColor="text1" w:themeTint="BF"/>
             <w:sz w:val="18"/>
             <w:szCs w:val="18"/>
           </w:rPr>
-          <w:t>s</w:t>
+          <w:t>pdf</w:t>
         </w:r>
+      </w:hyperlink>
+      <w:r>
+        <w:rPr>
+          <w:rFonts w:eastAsia="Microsoft JhengHei Light"/>
+          <w:color w:val="404040" w:themeColor="text1" w:themeTint="BF"/>
+          <w:sz w:val="18"/>
+          <w:szCs w:val="18"/>
+        </w:rPr>
+        <w:t>]</w:t>
+      </w:r>
+    </w:p>
+    <w:p>
+      <w:pPr>
+        <w:spacing w:before="120"/>
+        <w:rPr>
+          <w:color w:val="0563C1" w:themeColor="hyperlink"/>
+          <w:sz w:val="18"/>
+          <w:szCs w:val="18"/>
+          <w:u w:val="single"/>
+        </w:rPr>
+      </w:pPr>
+      <w:r>
+        <w:rPr>
+          <w:rFonts w:eastAsia="Microsoft JhengHei Light"/>
+          <w:color w:val="404040" w:themeColor="text1" w:themeTint="BF"/>
+          <w:sz w:val="18"/>
+          <w:szCs w:val="18"/>
+        </w:rPr>
+        <w:t>Chao, B. F.</w:t>
+      </w:r>
+      <w:r>
+        <w:rPr>
+          <w:rFonts w:eastAsia="Microsoft JhengHei Light"/>
+          <w:color w:val="404040" w:themeColor="text1" w:themeTint="BF"/>
+          <w:sz w:val="18"/>
+          <w:szCs w:val="18"/>
+        </w:rPr>
+        <w:t xml:space="preserve">, &amp; </w:t>
+      </w:r>
+      <w:r>
+        <w:rPr>
+          <w:rFonts w:eastAsia="Microsoft JhengHei Light"/>
+          <w:b/>
+          <w:color w:val="404040" w:themeColor="text1" w:themeTint="BF"/>
+          <w:sz w:val="18"/>
+          <w:szCs w:val="18"/>
+        </w:rPr>
+        <w:t>Yu, Y.</w:t>
+      </w:r>
+      <w:r>
+        <w:rPr>
+          <w:rFonts w:eastAsia="Microsoft JhengHei Light"/>
+          <w:color w:val="404040" w:themeColor="text1" w:themeTint="BF"/>
+          <w:sz w:val="18"/>
+          <w:szCs w:val="18"/>
+        </w:rPr>
+        <w:t xml:space="preserve"> (2020). </w:t>
+      </w:r>
+      <w:r>
+        <w:rPr>
+          <w:rFonts w:eastAsia="Microsoft JhengHei Light"/>
+          <w:color w:val="404040" w:themeColor="text1" w:themeTint="BF"/>
+          <w:sz w:val="18"/>
+          <w:szCs w:val="18"/>
+        </w:rPr>
+        <w:t>Variation of the Equatorial Moments of Inertia Associated with a 6-year Westward Rotary Motion in the Earth</w:t>
+      </w:r>
+      <w:r>
+        <w:rPr>
+          <w:rFonts w:eastAsia="Microsoft JhengHei Light"/>
+          <w:color w:val="404040" w:themeColor="text1" w:themeTint="BF"/>
+          <w:sz w:val="18"/>
+          <w:szCs w:val="18"/>
+        </w:rPr>
+        <w:t xml:space="preserve">, </w:t>
+      </w:r>
+      <w:r>
+        <w:rPr>
+          <w:rFonts w:eastAsia="Microsoft JhengHei Light"/>
+          <w:color w:val="404040" w:themeColor="text1" w:themeTint="BF"/>
+          <w:sz w:val="18"/>
+          <w:szCs w:val="18"/>
+        </w:rPr>
+        <w:t>Earth and Planetary Science Letters</w:t>
+      </w:r>
+      <w:r>
+        <w:rPr>
+          <w:rFonts w:eastAsia="Microsoft JhengHei Light"/>
+          <w:color w:val="404040" w:themeColor="text1" w:themeTint="BF"/>
+          <w:sz w:val="18"/>
+          <w:szCs w:val="18"/>
+        </w:rPr>
+        <w:t xml:space="preserve">, </w:t>
+      </w:r>
+      <w:hyperlink r:id="rId11" w:tgtFrame="_blank" w:tooltip="Persistent link using digital object identifier" w:history="1">
         <w:r>
           <w:rPr>
+            <w:rStyle w:val="Hyperlink"/>
             <w:rFonts w:eastAsia="Microsoft JhengHei Light"/>
-            <w:color w:val="404040" w:themeColor="text1" w:themeTint="BF"/>
             <w:sz w:val="18"/>
             <w:szCs w:val="18"/>
           </w:rPr>
-          <w:t>://doi.org/10.1016/j.epsl.2020</w:t>
+          <w:t>https://doi.org/10.1016/j.epsl.2020.116316</w:t>
         </w:r>
+      </w:hyperlink>
+      <w:r>
+        <w:rPr>
+          <w:rStyle w:val="Hyperlink"/>
+          <w:sz w:val="18"/>
+          <w:szCs w:val="18"/>
+          <w:u w:val="none"/>
+        </w:rPr>
+        <w:t xml:space="preserve"> </w:t>
+      </w:r>
+      <w:r>
+        <w:rPr>
+          <w:rFonts w:eastAsia="Microsoft JhengHei Light"/>
+          <w:color w:val="404040" w:themeColor="text1" w:themeTint="BF"/>
+          <w:sz w:val="18"/>
+          <w:szCs w:val="18"/>
+        </w:rPr>
+        <w:t>[</w:t>
+      </w:r>
+      <w:hyperlink r:id="rId12" w:history="1">
         <w:r>
           <w:rPr>
+            <w:rStyle w:val="Hyperlink"/>
             <w:rFonts w:eastAsia="Microsoft JhengHei Light"/>
-            <w:color w:val="404040" w:themeColor="text1" w:themeTint="BF"/>
             <w:sz w:val="18"/>
             <w:szCs w:val="18"/>
           </w:rPr>
-          <w:t>.</w:t>
+          <w:t>pdf</w:t>
         </w:r>
+      </w:hyperlink>
+      <w:r>
+        <w:rPr>
+          <w:rFonts w:eastAsia="Microsoft JhengHei Light"/>
+          <w:color w:val="404040" w:themeColor="text1" w:themeTint="BF"/>
+          <w:sz w:val="18"/>
+          <w:szCs w:val="18"/>
+        </w:rPr>
+        <w:t>]</w:t>
+      </w:r>
+    </w:p>
+    <w:p>
+      <w:pPr>
+        <w:spacing w:before="120"/>
+        <w:rPr>
+          <w:rFonts w:eastAsia="Microsoft JhengHei Light"/>
+          <w:color w:val="404040" w:themeColor="text1" w:themeTint="BF"/>
+          <w:sz w:val="18"/>
+          <w:szCs w:val="18"/>
+        </w:rPr>
+      </w:pPr>
+      <w:r>
+        <w:rPr>
+          <w:rFonts w:eastAsia="Microsoft JhengHei Light"/>
+          <w:color w:val="404040" w:themeColor="text1" w:themeTint="BF"/>
+          <w:sz w:val="18"/>
+          <w:szCs w:val="18"/>
+        </w:rPr>
+        <w:t>Chao, B. F.</w:t>
+      </w:r>
+      <w:r>
+        <w:rPr>
+          <w:rFonts w:eastAsia="Microsoft JhengHei Light"/>
+          <w:color w:val="404040" w:themeColor="text1" w:themeTint="BF"/>
+          <w:sz w:val="18"/>
+          <w:szCs w:val="18"/>
+        </w:rPr>
+        <w:t xml:space="preserve">, </w:t>
+      </w:r>
+      <w:r>
+        <w:rPr>
+          <w:rFonts w:eastAsia="Microsoft JhengHei Light"/>
+          <w:b/>
+          <w:color w:val="404040" w:themeColor="text1" w:themeTint="BF"/>
+          <w:sz w:val="18"/>
+          <w:szCs w:val="18"/>
+        </w:rPr>
+        <w:t>Yu, Y.</w:t>
+      </w:r>
+      <w:r>
+        <w:rPr>
+          <w:rFonts w:eastAsia="Microsoft JhengHei Light"/>
+          <w:color w:val="404040" w:themeColor="text1" w:themeTint="BF"/>
+          <w:sz w:val="18"/>
+          <w:szCs w:val="18"/>
+        </w:rPr>
+        <w:t xml:space="preserve">, </w:t>
+      </w:r>
+      <w:r>
+        <w:rPr>
+          <w:rFonts w:eastAsia="Microsoft JhengHei Light"/>
+          <w:color w:val="404040" w:themeColor="text1" w:themeTint="BF"/>
+          <w:sz w:val="18"/>
+          <w:szCs w:val="18"/>
+        </w:rPr>
+        <w:t xml:space="preserve">&amp; Chung, C.H. (2020). </w:t>
+      </w:r>
+      <w:r>
+        <w:rPr>
+          <w:rFonts w:eastAsia="Microsoft JhengHei Light"/>
+          <w:color w:val="404040" w:themeColor="text1" w:themeTint="BF"/>
+          <w:sz w:val="18"/>
+          <w:szCs w:val="18"/>
+        </w:rPr>
+        <w:t>Variation of Earth's Oblateness J2 on Interannual-to-Decadal Timescales: Climate Connections</w:t>
+      </w:r>
+      <w:r>
+        <w:rPr>
+          <w:rFonts w:eastAsia="Microsoft JhengHei Light"/>
+          <w:color w:val="404040" w:themeColor="text1" w:themeTint="BF"/>
+          <w:sz w:val="18"/>
+          <w:szCs w:val="18"/>
+        </w:rPr>
+        <w:t xml:space="preserve">, Journal of Geophysical Research, </w:t>
+      </w:r>
+      <w:hyperlink r:id="rId13" w:history="1">
         <w:r>
           <w:rPr>
+            <w:rStyle w:val="Hyperlink"/>
             <w:rFonts w:eastAsia="Microsoft JhengHei Light"/>
-            <w:color w:val="404040" w:themeColor="text1" w:themeTint="BF"/>
-            <w:sz w:val="18"/>
-            <w:szCs w:val="18"/>
-          </w:rPr>
-          <w:t>116316</w:t>
-        </w:r>
-      </w:hyperlink>
-      <w:r>
-        <w:rPr>
-          <w:rFonts w:eastAsia="Microsoft JhengHei Light"/>
-          <w:color w:val="404040" w:themeColor="text1" w:themeTint="BF"/>
-          <w:sz w:val="18"/>
-          <w:szCs w:val="18"/>
-        </w:rPr>
-        <w:t>.</w:t>
-      </w:r>
-    </w:p>
-    <w:p>
-      <w:pPr>
-        <w:spacing w:before="120"/>
-      </w:pPr>
-      <w:r>
-        <w:rPr>
-          <w:rFonts w:eastAsia="Microsoft JhengHei Light"/>
-          <w:color w:val="404040" w:themeColor="text1" w:themeTint="BF"/>
-          <w:sz w:val="18"/>
-          <w:szCs w:val="18"/>
-        </w:rPr>
-        <w:t>Chao, B. F.</w:t>
-      </w:r>
-      <w:r>
-        <w:rPr>
-          <w:rFonts w:eastAsia="Microsoft JhengHei Light"/>
-          <w:color w:val="404040" w:themeColor="text1" w:themeTint="BF"/>
-          <w:sz w:val="18"/>
-          <w:szCs w:val="18"/>
-        </w:rPr>
-        <w:t xml:space="preserve">, </w:t>
-      </w:r>
-      <w:r>
-        <w:rPr>
-          <w:rFonts w:eastAsia="Microsoft JhengHei Light"/>
-          <w:b/>
-          <w:color w:val="404040" w:themeColor="text1" w:themeTint="BF"/>
-          <w:sz w:val="18"/>
-          <w:szCs w:val="18"/>
-        </w:rPr>
-        <w:t>Yu, Y.</w:t>
-      </w:r>
-      <w:r>
-        <w:rPr>
-          <w:rFonts w:eastAsia="Microsoft JhengHei Light"/>
-          <w:color w:val="404040" w:themeColor="text1" w:themeTint="BF"/>
-          <w:sz w:val="18"/>
-          <w:szCs w:val="18"/>
-        </w:rPr>
-        <w:t xml:space="preserve">, </w:t>
-      </w:r>
-      <w:r>
-        <w:rPr>
-          <w:rFonts w:eastAsia="Microsoft JhengHei Light"/>
-          <w:color w:val="404040" w:themeColor="text1" w:themeTint="BF"/>
-          <w:sz w:val="18"/>
-          <w:szCs w:val="18"/>
-        </w:rPr>
-        <w:t xml:space="preserve">&amp; Chung, C.H. (2020). </w:t>
-      </w:r>
-      <w:r>
-        <w:rPr>
-          <w:rFonts w:eastAsia="Microsoft JhengHei Light"/>
-          <w:color w:val="404040" w:themeColor="text1" w:themeTint="BF"/>
-          <w:sz w:val="18"/>
-          <w:szCs w:val="18"/>
-        </w:rPr>
-        <w:t>Variation of Earth's Oblateness J2 on Interannual-to-Decadal Timescales: Cli</w:t>
-      </w:r>
-      <w:bookmarkStart w:id="8" w:name="_GoBack"/>
-      <w:bookmarkEnd w:id="8"/>
-      <w:r>
-        <w:rPr>
-          <w:rFonts w:eastAsia="Microsoft JhengHei Light"/>
-          <w:color w:val="404040" w:themeColor="text1" w:themeTint="BF"/>
-          <w:sz w:val="18"/>
-          <w:szCs w:val="18"/>
-        </w:rPr>
-        <w:t>mate Connections</w:t>
-      </w:r>
-      <w:r>
-        <w:rPr>
-          <w:rFonts w:eastAsia="Microsoft JhengHei Light"/>
-          <w:color w:val="404040" w:themeColor="text1" w:themeTint="BF"/>
-          <w:sz w:val="18"/>
-          <w:szCs w:val="18"/>
-        </w:rPr>
-        <w:t xml:space="preserve">, Journal of Geophysical Research, </w:t>
-      </w:r>
-      <w:hyperlink r:id="rId10" w:history="1">
-        <w:r>
-          <w:rPr>
-            <w:rFonts w:eastAsia="Microsoft JhengHei Light"/>
-            <w:color w:val="404040" w:themeColor="text1" w:themeTint="BF"/>
             <w:sz w:val="18"/>
             <w:szCs w:val="18"/>
           </w:rPr>
@@ -2481,26 +2546,34 @@
           <w:sz w:val="18"/>
           <w:szCs w:val="18"/>
         </w:rPr>
-        <w:t>.</w:t>
-      </w:r>
-    </w:p>
-    <w:p>
-      <w:pPr>
-        <w:rPr>
-          <w:rFonts w:eastAsia="Microsoft JhengHei Light"/>
-          <w:color w:val="404040" w:themeColor="text1" w:themeTint="BF"/>
-          <w:sz w:val="18"/>
-          <w:szCs w:val="18"/>
-        </w:rPr>
-      </w:pPr>
-    </w:p>
-    <w:p>
-      <w:pPr>
-        <w:rPr>
-          <w:sz w:val="18"/>
-          <w:szCs w:val="18"/>
-        </w:rPr>
-      </w:pPr>
+        <w:t xml:space="preserve"> </w:t>
+      </w:r>
+      <w:bookmarkStart w:id="8" w:name="_GoBack"/>
+      <w:bookmarkEnd w:id="8"/>
+      <w:r>
+        <w:rPr>
+          <w:sz w:val="18"/>
+          <w:szCs w:val="18"/>
+        </w:rPr>
+        <w:t>[</w:t>
+      </w:r>
+      <w:hyperlink r:id="rId14" w:history="1">
+        <w:r>
+          <w:rPr>
+            <w:rStyle w:val="Hyperlink"/>
+            <w:sz w:val="18"/>
+            <w:szCs w:val="18"/>
+          </w:rPr>
+          <w:t>pdf</w:t>
+        </w:r>
+      </w:hyperlink>
+      <w:r>
+        <w:rPr>
+          <w:sz w:val="18"/>
+          <w:szCs w:val="18"/>
+        </w:rPr>
+        <w:t>]</w:t>
+      </w:r>
     </w:p>
     <w:p>
       <w:pPr>
@@ -5392,6 +5465,18 @@
       <w:szCs w:val="18"/>
     </w:rPr>
   </w:style>
+  <w:style w:type="character" w:styleId="FollowedHyperlink">
+    <w:name w:val="FollowedHyperlink"/>
+    <w:basedOn w:val="DefaultParagraphFont"/>
+    <w:uiPriority w:val="99"/>
+    <w:semiHidden/>
+    <w:unhideWhenUsed/>
+    <w:rsid w:val="00E33D23"/>
+    <w:rPr>
+      <w:color w:val="954F72" w:themeColor="followedHyperlink"/>
+      <w:u w:val="single"/>
+    </w:rPr>
+  </w:style>
 </w:styles>
 </file>
 
@@ -5661,7 +5746,7 @@
 </file>
 
 <file path=customXml/itemProps1.xml><?xml version="1.0" encoding="utf-8"?>
-<ds:datastoreItem xmlns:ds="http://schemas.openxmlformats.org/officeDocument/2006/customXml" ds:itemID="{45072893-E44B-E24F-A8F9-1B6D8F9FD992}">
+<ds:datastoreItem xmlns:ds="http://schemas.openxmlformats.org/officeDocument/2006/customXml" ds:itemID="{A43E2BFC-B1DA-6E49-9281-892C8A8596EE}">
   <ds:schemaRefs>
     <ds:schemaRef ds:uri="http://schemas.openxmlformats.org/officeDocument/2006/bibliography"/>
   </ds:schemaRefs>

</xml_diff>

<commit_message>
one new paper added
</commit_message>
<xml_diff>
--- a/cv_yaoyu.docx
+++ b/cv_yaoyu.docx
@@ -1540,6 +1540,26 @@
           <w:shd w:val="clear" w:color="auto" w:fill="FFFFFF"/>
         </w:rPr>
       </w:pPr>
+      <w:r>
+        <w:rPr>
+          <w:b/>
+          <w:bCs/>
+          <w:color w:val="000000" w:themeColor="text1"/>
+          <w:sz w:val="20"/>
+          <w:szCs w:val="20"/>
+          <w:shd w:val="clear" w:color="auto" w:fill="FFFFFF"/>
+        </w:rPr>
+        <w:t>Yu, Y.</w:t>
+      </w:r>
+      <w:r>
+        <w:rPr>
+          <w:color w:val="000000" w:themeColor="text1"/>
+          <w:sz w:val="20"/>
+          <w:szCs w:val="20"/>
+          <w:shd w:val="clear" w:color="auto" w:fill="FFFFFF"/>
+        </w:rPr>
+        <w:t xml:space="preserve">, Sandwell, D. T., </w:t>
+      </w:r>
       <w:proofErr w:type="spellStart"/>
       <w:r>
         <w:rPr>
@@ -1548,6 +1568,63 @@
           <w:szCs w:val="20"/>
           <w:shd w:val="clear" w:color="auto" w:fill="FFFFFF"/>
         </w:rPr>
+        <w:t>Dibarboure</w:t>
+      </w:r>
+      <w:proofErr w:type="spellEnd"/>
+      <w:r>
+        <w:rPr>
+          <w:color w:val="000000" w:themeColor="text1"/>
+          <w:sz w:val="20"/>
+          <w:szCs w:val="20"/>
+          <w:shd w:val="clear" w:color="auto" w:fill="FFFFFF"/>
+        </w:rPr>
+        <w:t>, G., Chen, C., &amp; Wang, J. (2024). Accuracy and Resolution of SWOT Altimetry: Foundation Seamounts.</w:t>
+      </w:r>
+      <w:r>
+        <w:rPr>
+          <w:color w:val="000000" w:themeColor="text1"/>
+        </w:rPr>
+        <w:t> </w:t>
+      </w:r>
+      <w:r>
+        <w:rPr>
+          <w:i/>
+          <w:iCs/>
+          <w:color w:val="000000" w:themeColor="text1"/>
+          <w:sz w:val="20"/>
+          <w:szCs w:val="20"/>
+          <w:shd w:val="clear" w:color="auto" w:fill="FFFFFF"/>
+        </w:rPr>
+        <w:t>Earth and Space Science</w:t>
+      </w:r>
+      <w:r>
+        <w:rPr>
+          <w:color w:val="000000" w:themeColor="text1"/>
+          <w:sz w:val="20"/>
+          <w:szCs w:val="20"/>
+          <w:shd w:val="clear" w:color="auto" w:fill="FFFFFF"/>
+        </w:rPr>
+        <w:t>.</w:t>
+      </w:r>
+    </w:p>
+    <w:p>
+      <w:pPr>
+        <w:spacing w:before="240"/>
+        <w:rPr>
+          <w:color w:val="000000" w:themeColor="text1"/>
+          <w:sz w:val="20"/>
+          <w:szCs w:val="20"/>
+          <w:shd w:val="clear" w:color="auto" w:fill="FFFFFF"/>
+        </w:rPr>
+      </w:pPr>
+      <w:proofErr w:type="spellStart"/>
+      <w:r>
+        <w:rPr>
+          <w:color w:val="000000" w:themeColor="text1"/>
+          <w:sz w:val="20"/>
+          <w:szCs w:val="20"/>
+          <w:shd w:val="clear" w:color="auto" w:fill="FFFFFF"/>
+        </w:rPr>
         <w:t>Gevorgian</w:t>
       </w:r>
       <w:proofErr w:type="spellEnd"/>
@@ -1558,27 +1635,7 @@
           <w:szCs w:val="20"/>
           <w:shd w:val="clear" w:color="auto" w:fill="FFFFFF"/>
         </w:rPr>
-        <w:t xml:space="preserve">, J., </w:t>
-      </w:r>
-      <w:proofErr w:type="spellStart"/>
-      <w:r>
-        <w:rPr>
-          <w:color w:val="000000" w:themeColor="text1"/>
-          <w:sz w:val="20"/>
-          <w:szCs w:val="20"/>
-          <w:shd w:val="clear" w:color="auto" w:fill="FFFFFF"/>
-        </w:rPr>
-        <w:t>Sandwell</w:t>
-      </w:r>
-      <w:proofErr w:type="spellEnd"/>
-      <w:r>
-        <w:rPr>
-          <w:color w:val="000000" w:themeColor="text1"/>
-          <w:sz w:val="20"/>
-          <w:szCs w:val="20"/>
-          <w:shd w:val="clear" w:color="auto" w:fill="FFFFFF"/>
-        </w:rPr>
-        <w:t xml:space="preserve">, D. T., </w:t>
+        <w:t xml:space="preserve">, J., Sandwell, D. T., </w:t>
       </w:r>
       <w:r>
         <w:rPr>
@@ -1628,61 +1685,7 @@
             <w:szCs w:val="20"/>
             <w:shd w:val="clear" w:color="auto" w:fill="FFFFFF"/>
           </w:rPr>
-          <w:t>https:/</w:t>
-        </w:r>
-        <w:r>
-          <w:rPr>
-            <w:color w:val="000000" w:themeColor="text1"/>
-            <w:sz w:val="20"/>
-            <w:szCs w:val="20"/>
-            <w:shd w:val="clear" w:color="auto" w:fill="FFFFFF"/>
-          </w:rPr>
-          <w:t>/</w:t>
-        </w:r>
-        <w:r>
-          <w:rPr>
-            <w:color w:val="000000" w:themeColor="text1"/>
-            <w:sz w:val="20"/>
-            <w:szCs w:val="20"/>
-            <w:shd w:val="clear" w:color="auto" w:fill="FFFFFF"/>
-          </w:rPr>
-          <w:t>doi.org/1</w:t>
-        </w:r>
-        <w:r>
-          <w:rPr>
-            <w:color w:val="000000" w:themeColor="text1"/>
-            <w:sz w:val="20"/>
-            <w:szCs w:val="20"/>
-            <w:shd w:val="clear" w:color="auto" w:fill="FFFFFF"/>
-          </w:rPr>
-          <w:t>0</w:t>
-        </w:r>
-        <w:r>
-          <w:rPr>
-            <w:color w:val="000000" w:themeColor="text1"/>
-            <w:sz w:val="20"/>
-            <w:szCs w:val="20"/>
-            <w:shd w:val="clear" w:color="auto" w:fill="FFFFFF"/>
-          </w:rPr>
-          <w:t>.1029/2022EA002</w:t>
-        </w:r>
-        <w:r>
-          <w:rPr>
-            <w:color w:val="000000" w:themeColor="text1"/>
-            <w:sz w:val="20"/>
-            <w:szCs w:val="20"/>
-            <w:shd w:val="clear" w:color="auto" w:fill="FFFFFF"/>
-          </w:rPr>
-          <w:t>3</w:t>
-        </w:r>
-        <w:r>
-          <w:rPr>
-            <w:color w:val="000000" w:themeColor="text1"/>
-            <w:sz w:val="20"/>
-            <w:szCs w:val="20"/>
-            <w:shd w:val="clear" w:color="auto" w:fill="FFFFFF"/>
-          </w:rPr>
-          <w:t>31</w:t>
+          <w:t>https://doi.org/10.1029/2022EA002331</w:t>
         </w:r>
       </w:hyperlink>
       <w:r>
@@ -1752,7 +1755,7 @@
           <w:szCs w:val="20"/>
           <w:shd w:val="clear" w:color="auto" w:fill="FFFFFF"/>
         </w:rPr>
-        <w:t xml:space="preserve">, </w:t>
+        <w:t xml:space="preserve">, Sandwell, D. T., &amp; </w:t>
       </w:r>
       <w:proofErr w:type="spellStart"/>
       <w:r>
@@ -1762,7 +1765,7 @@
           <w:szCs w:val="20"/>
           <w:shd w:val="clear" w:color="auto" w:fill="FFFFFF"/>
         </w:rPr>
-        <w:t>Sandwell</w:t>
+        <w:t>Gille</w:t>
       </w:r>
       <w:proofErr w:type="spellEnd"/>
       <w:r>
@@ -1772,27 +1775,25 @@
           <w:szCs w:val="20"/>
           <w:shd w:val="clear" w:color="auto" w:fill="FFFFFF"/>
         </w:rPr>
-        <w:t xml:space="preserve">, D. T., &amp; </w:t>
-      </w:r>
-      <w:proofErr w:type="spellStart"/>
-      <w:r>
-        <w:rPr>
-          <w:color w:val="000000" w:themeColor="text1"/>
-          <w:sz w:val="20"/>
-          <w:szCs w:val="20"/>
-          <w:shd w:val="clear" w:color="auto" w:fill="FFFFFF"/>
-        </w:rPr>
-        <w:t>Gille</w:t>
-      </w:r>
-      <w:proofErr w:type="spellEnd"/>
-      <w:r>
-        <w:rPr>
-          <w:color w:val="000000" w:themeColor="text1"/>
-          <w:sz w:val="20"/>
-          <w:szCs w:val="20"/>
-          <w:shd w:val="clear" w:color="auto" w:fill="FFFFFF"/>
-        </w:rPr>
-        <w:t>, S. T. Seasonality of the Sub‐mesoscale to Mesoscale Sea Surface Variability from Multi‐Year Satellite Altimetry.</w:t>
+        <w:t xml:space="preserve">, S. T. </w:t>
+      </w:r>
+      <w:r>
+        <w:rPr>
+          <w:color w:val="000000" w:themeColor="text1"/>
+          <w:sz w:val="20"/>
+          <w:szCs w:val="20"/>
+          <w:shd w:val="clear" w:color="auto" w:fill="FFFFFF"/>
+        </w:rPr>
+        <w:t xml:space="preserve">(2023). </w:t>
+      </w:r>
+      <w:r>
+        <w:rPr>
+          <w:color w:val="000000" w:themeColor="text1"/>
+          <w:sz w:val="20"/>
+          <w:szCs w:val="20"/>
+          <w:shd w:val="clear" w:color="auto" w:fill="FFFFFF"/>
+        </w:rPr>
+        <w:t>Seasonality of the Sub‐mesoscale to Mesoscale Sea Surface Variability from Multi‐Year Satellite Altimetry.</w:t>
       </w:r>
       <w:r>
         <w:rPr>
@@ -1923,25 +1924,14 @@
         </w:rPr>
         <w:t xml:space="preserve">&amp; </w:t>
       </w:r>
-      <w:proofErr w:type="spellStart"/>
-      <w:r>
-        <w:rPr>
-          <w:color w:val="000000" w:themeColor="text1"/>
-          <w:sz w:val="20"/>
-          <w:szCs w:val="20"/>
-          <w:shd w:val="clear" w:color="auto" w:fill="FFFFFF"/>
-        </w:rPr>
-        <w:t>Sandwell</w:t>
-      </w:r>
-      <w:proofErr w:type="spellEnd"/>
-      <w:r>
-        <w:rPr>
-          <w:color w:val="000000" w:themeColor="text1"/>
-          <w:sz w:val="20"/>
-          <w:szCs w:val="20"/>
-          <w:shd w:val="clear" w:color="auto" w:fill="FFFFFF"/>
-        </w:rPr>
-        <w:t>, D. (2022). Global Mesoscale Ocean Variability from Multiyear Altimetry: An Analysis of the Influencing Factors,</w:t>
+      <w:r>
+        <w:rPr>
+          <w:color w:val="000000" w:themeColor="text1"/>
+          <w:sz w:val="20"/>
+          <w:szCs w:val="20"/>
+          <w:shd w:val="clear" w:color="auto" w:fill="FFFFFF"/>
+        </w:rPr>
+        <w:t>Sandwell, D. (2022). Global Mesoscale Ocean Variability from Multiyear Altimetry: An Analysis of the Influencing Factors,</w:t>
       </w:r>
       <w:r>
         <w:rPr>
@@ -2016,25 +2006,14 @@
           <w:szCs w:val="20"/>
         </w:rPr>
       </w:pPr>
-      <w:proofErr w:type="spellStart"/>
-      <w:r>
-        <w:rPr>
-          <w:color w:val="000000" w:themeColor="text1"/>
-          <w:sz w:val="20"/>
-          <w:szCs w:val="20"/>
-          <w:shd w:val="clear" w:color="auto" w:fill="FFFFFF"/>
-        </w:rPr>
-        <w:t>Sandwell</w:t>
-      </w:r>
-      <w:proofErr w:type="spellEnd"/>
-      <w:r>
-        <w:rPr>
-          <w:color w:val="000000" w:themeColor="text1"/>
-          <w:sz w:val="20"/>
-          <w:szCs w:val="20"/>
-          <w:shd w:val="clear" w:color="auto" w:fill="FFFFFF"/>
-        </w:rPr>
-        <w:t xml:space="preserve">, D. T., Goff, J. A., </w:t>
+      <w:r>
+        <w:rPr>
+          <w:color w:val="000000" w:themeColor="text1"/>
+          <w:sz w:val="20"/>
+          <w:szCs w:val="20"/>
+          <w:shd w:val="clear" w:color="auto" w:fill="FFFFFF"/>
+        </w:rPr>
+        <w:t xml:space="preserve">Sandwell, D. T., Goff, J. A., </w:t>
       </w:r>
       <w:proofErr w:type="spellStart"/>
       <w:r>
@@ -2223,27 +2202,7 @@
           <w:szCs w:val="20"/>
           <w:shd w:val="clear" w:color="auto" w:fill="FFFFFF"/>
         </w:rPr>
-        <w:t xml:space="preserve">, </w:t>
-      </w:r>
-      <w:proofErr w:type="spellStart"/>
-      <w:r>
-        <w:rPr>
-          <w:color w:val="000000" w:themeColor="text1"/>
-          <w:sz w:val="20"/>
-          <w:szCs w:val="20"/>
-          <w:shd w:val="clear" w:color="auto" w:fill="FFFFFF"/>
-        </w:rPr>
-        <w:t>Sandwell</w:t>
-      </w:r>
-      <w:proofErr w:type="spellEnd"/>
-      <w:r>
-        <w:rPr>
-          <w:color w:val="000000" w:themeColor="text1"/>
-          <w:sz w:val="20"/>
-          <w:szCs w:val="20"/>
-          <w:shd w:val="clear" w:color="auto" w:fill="FFFFFF"/>
-        </w:rPr>
-        <w:t xml:space="preserve">, D., </w:t>
+        <w:t xml:space="preserve">, Sandwell, D., </w:t>
       </w:r>
       <w:proofErr w:type="spellStart"/>
       <w:r>
@@ -2643,6 +2602,7 @@
           <w:sz w:val="20"/>
           <w:szCs w:val="20"/>
         </w:rPr>
+        <w:lastRenderedPageBreak/>
         <w:t xml:space="preserve">Tanaka, Y., </w:t>
       </w:r>
       <w:r>
@@ -2834,7 +2794,6 @@
           <w:szCs w:val="20"/>
           <w:shd w:val="clear" w:color="auto" w:fill="FFFFFF"/>
         </w:rPr>
-        <w:lastRenderedPageBreak/>
         <w:t xml:space="preserve">Thesis </w:t>
       </w:r>
     </w:p>
@@ -2911,27 +2870,7 @@
           <w:sz w:val="20"/>
           <w:szCs w:val="20"/>
         </w:rPr>
-        <w:t xml:space="preserve">David </w:t>
-      </w:r>
-      <w:proofErr w:type="spellStart"/>
-      <w:r>
-        <w:rPr>
-          <w:rFonts w:eastAsia="Calibri-Bold"/>
-          <w:color w:val="000000" w:themeColor="text1"/>
-          <w:sz w:val="20"/>
-          <w:szCs w:val="20"/>
-        </w:rPr>
-        <w:t>Sandwell</w:t>
-      </w:r>
-      <w:proofErr w:type="spellEnd"/>
-      <w:r>
-        <w:rPr>
-          <w:rFonts w:eastAsia="Calibri-Bold"/>
-          <w:color w:val="000000" w:themeColor="text1"/>
-          <w:sz w:val="20"/>
-          <w:szCs w:val="20"/>
-        </w:rPr>
-        <w:t xml:space="preserve"> &amp; </w:t>
+        <w:t xml:space="preserve">David Sandwell &amp; </w:t>
       </w:r>
       <w:r>
         <w:rPr>
@@ -4181,6 +4120,161 @@
           <w:szCs w:val="20"/>
           <w:shd w:val="clear" w:color="auto" w:fill="FFFFFF"/>
         </w:rPr>
+        <w:t>NASA early career FINESST panelist</w:t>
+      </w:r>
+      <w:r>
+        <w:rPr>
+          <w:color w:val="000000" w:themeColor="text1"/>
+          <w:sz w:val="20"/>
+          <w:szCs w:val="20"/>
+          <w:shd w:val="clear" w:color="auto" w:fill="FFFFFF"/>
+        </w:rPr>
+        <w:tab/>
+      </w:r>
+      <w:r>
+        <w:rPr>
+          <w:color w:val="000000" w:themeColor="text1"/>
+          <w:sz w:val="20"/>
+          <w:szCs w:val="20"/>
+          <w:shd w:val="clear" w:color="auto" w:fill="FFFFFF"/>
+        </w:rPr>
+        <w:tab/>
+      </w:r>
+      <w:r>
+        <w:rPr>
+          <w:color w:val="000000" w:themeColor="text1"/>
+          <w:sz w:val="20"/>
+          <w:szCs w:val="20"/>
+          <w:shd w:val="clear" w:color="auto" w:fill="FFFFFF"/>
+        </w:rPr>
+        <w:tab/>
+      </w:r>
+      <w:r>
+        <w:rPr>
+          <w:color w:val="000000" w:themeColor="text1"/>
+          <w:sz w:val="20"/>
+          <w:szCs w:val="20"/>
+          <w:shd w:val="clear" w:color="auto" w:fill="FFFFFF"/>
+        </w:rPr>
+        <w:tab/>
+      </w:r>
+      <w:r>
+        <w:rPr>
+          <w:color w:val="000000" w:themeColor="text1"/>
+          <w:sz w:val="20"/>
+          <w:szCs w:val="20"/>
+          <w:shd w:val="clear" w:color="auto" w:fill="FFFFFF"/>
+        </w:rPr>
+        <w:tab/>
+      </w:r>
+      <w:r>
+        <w:rPr>
+          <w:color w:val="000000" w:themeColor="text1"/>
+          <w:sz w:val="20"/>
+          <w:szCs w:val="20"/>
+          <w:shd w:val="clear" w:color="auto" w:fill="FFFFFF"/>
+        </w:rPr>
+        <w:tab/>
+      </w:r>
+      <w:r>
+        <w:rPr>
+          <w:color w:val="000000" w:themeColor="text1"/>
+          <w:sz w:val="20"/>
+          <w:szCs w:val="20"/>
+          <w:shd w:val="clear" w:color="auto" w:fill="FFFFFF"/>
+        </w:rPr>
+        <w:tab/>
+      </w:r>
+      <w:r>
+        <w:rPr>
+          <w:color w:val="000000" w:themeColor="text1"/>
+          <w:sz w:val="20"/>
+          <w:szCs w:val="20"/>
+          <w:shd w:val="clear" w:color="auto" w:fill="FFFFFF"/>
+        </w:rPr>
+        <w:tab/>
+      </w:r>
+      <w:r>
+        <w:rPr>
+          <w:color w:val="000000" w:themeColor="text1"/>
+          <w:sz w:val="20"/>
+          <w:szCs w:val="20"/>
+          <w:shd w:val="clear" w:color="auto" w:fill="FFFFFF"/>
+        </w:rPr>
+        <w:tab/>
+      </w:r>
+      <w:r>
+        <w:rPr>
+          <w:color w:val="000000" w:themeColor="text1"/>
+          <w:sz w:val="20"/>
+          <w:szCs w:val="20"/>
+          <w:shd w:val="clear" w:color="auto" w:fill="FFFFFF"/>
+        </w:rPr>
+        <w:tab/>
+      </w:r>
+      <w:r>
+        <w:rPr>
+          <w:color w:val="000000" w:themeColor="text1"/>
+          <w:sz w:val="20"/>
+          <w:szCs w:val="20"/>
+          <w:shd w:val="clear" w:color="auto" w:fill="FFFFFF"/>
+        </w:rPr>
+        <w:tab/>
+      </w:r>
+      <w:r>
+        <w:rPr>
+          <w:color w:val="000000" w:themeColor="text1"/>
+          <w:sz w:val="20"/>
+          <w:szCs w:val="20"/>
+          <w:shd w:val="clear" w:color="auto" w:fill="FFFFFF"/>
+        </w:rPr>
+        <w:tab/>
+      </w:r>
+      <w:r>
+        <w:rPr>
+          <w:color w:val="000000" w:themeColor="text1"/>
+          <w:sz w:val="20"/>
+          <w:szCs w:val="20"/>
+          <w:shd w:val="clear" w:color="auto" w:fill="FFFFFF"/>
+        </w:rPr>
+        <w:tab/>
+      </w:r>
+      <w:r>
+        <w:rPr>
+          <w:color w:val="000000" w:themeColor="text1"/>
+          <w:sz w:val="20"/>
+          <w:szCs w:val="20"/>
+          <w:shd w:val="clear" w:color="auto" w:fill="FFFFFF"/>
+        </w:rPr>
+        <w:tab/>
+      </w:r>
+      <w:r>
+        <w:rPr>
+          <w:color w:val="000000" w:themeColor="text1"/>
+          <w:sz w:val="20"/>
+          <w:szCs w:val="20"/>
+          <w:shd w:val="clear" w:color="auto" w:fill="FFFFFF"/>
+        </w:rPr>
+        <w:tab/>
+        <w:t>2024</w:t>
+      </w:r>
+    </w:p>
+    <w:p>
+      <w:pPr>
+        <w:rPr>
+          <w:color w:val="000000" w:themeColor="text1"/>
+          <w:sz w:val="20"/>
+          <w:szCs w:val="20"/>
+          <w:shd w:val="clear" w:color="auto" w:fill="FFFFFF"/>
+        </w:rPr>
+      </w:pPr>
+      <w:r>
+        <w:rPr>
+          <w:color w:val="000000" w:themeColor="text1"/>
+          <w:sz w:val="20"/>
+          <w:szCs w:val="20"/>
+          <w:shd w:val="clear" w:color="auto" w:fill="FFFFFF"/>
+        </w:rPr>
         <w:t>Journal r</w:t>
       </w:r>
       <w:r>
@@ -4199,179 +4293,134 @@
           <w:szCs w:val="20"/>
           <w:shd w:val="clear" w:color="auto" w:fill="FFFFFF"/>
         </w:rPr>
-        <w:tab/>
-      </w:r>
-      <w:r>
-        <w:rPr>
-          <w:color w:val="000000" w:themeColor="text1"/>
-          <w:sz w:val="20"/>
-          <w:szCs w:val="20"/>
-          <w:shd w:val="clear" w:color="auto" w:fill="FFFFFF"/>
-        </w:rPr>
-        <w:tab/>
-      </w:r>
-      <w:r>
-        <w:rPr>
-          <w:color w:val="000000" w:themeColor="text1"/>
-          <w:sz w:val="20"/>
-          <w:szCs w:val="20"/>
-          <w:shd w:val="clear" w:color="auto" w:fill="FFFFFF"/>
-        </w:rPr>
-        <w:tab/>
-      </w:r>
-      <w:r>
-        <w:rPr>
-          <w:color w:val="000000" w:themeColor="text1"/>
-          <w:sz w:val="20"/>
-          <w:szCs w:val="20"/>
-          <w:shd w:val="clear" w:color="auto" w:fill="FFFFFF"/>
-        </w:rPr>
-        <w:tab/>
-      </w:r>
-      <w:r>
-        <w:rPr>
-          <w:color w:val="000000" w:themeColor="text1"/>
-          <w:sz w:val="20"/>
-          <w:szCs w:val="20"/>
-          <w:shd w:val="clear" w:color="auto" w:fill="FFFFFF"/>
-        </w:rPr>
-        <w:tab/>
-      </w:r>
-      <w:r>
-        <w:rPr>
-          <w:color w:val="000000" w:themeColor="text1"/>
-          <w:sz w:val="20"/>
-          <w:szCs w:val="20"/>
-          <w:shd w:val="clear" w:color="auto" w:fill="FFFFFF"/>
-        </w:rPr>
-        <w:tab/>
-      </w:r>
-      <w:r>
-        <w:rPr>
-          <w:color w:val="000000" w:themeColor="text1"/>
-          <w:sz w:val="20"/>
-          <w:szCs w:val="20"/>
-          <w:shd w:val="clear" w:color="auto" w:fill="FFFFFF"/>
-        </w:rPr>
-        <w:tab/>
-      </w:r>
-      <w:r>
-        <w:rPr>
-          <w:color w:val="000000" w:themeColor="text1"/>
-          <w:sz w:val="20"/>
-          <w:szCs w:val="20"/>
-          <w:shd w:val="clear" w:color="auto" w:fill="FFFFFF"/>
-        </w:rPr>
-        <w:tab/>
-      </w:r>
-      <w:r>
-        <w:rPr>
-          <w:color w:val="000000" w:themeColor="text1"/>
-          <w:sz w:val="20"/>
-          <w:szCs w:val="20"/>
-          <w:shd w:val="clear" w:color="auto" w:fill="FFFFFF"/>
-        </w:rPr>
-        <w:tab/>
-      </w:r>
-      <w:r>
-        <w:rPr>
-          <w:color w:val="000000" w:themeColor="text1"/>
-          <w:sz w:val="20"/>
-          <w:szCs w:val="20"/>
-          <w:shd w:val="clear" w:color="auto" w:fill="FFFFFF"/>
-        </w:rPr>
-        <w:tab/>
-      </w:r>
-      <w:r>
-        <w:rPr>
-          <w:color w:val="000000" w:themeColor="text1"/>
-          <w:sz w:val="20"/>
-          <w:szCs w:val="20"/>
-          <w:shd w:val="clear" w:color="auto" w:fill="FFFFFF"/>
-        </w:rPr>
-        <w:tab/>
-      </w:r>
-      <w:r>
-        <w:rPr>
-          <w:color w:val="000000" w:themeColor="text1"/>
-          <w:sz w:val="20"/>
-          <w:szCs w:val="20"/>
-          <w:shd w:val="clear" w:color="auto" w:fill="FFFFFF"/>
-        </w:rPr>
-        <w:tab/>
-      </w:r>
-      <w:r>
-        <w:rPr>
-          <w:color w:val="000000" w:themeColor="text1"/>
-          <w:sz w:val="20"/>
-          <w:szCs w:val="20"/>
-          <w:shd w:val="clear" w:color="auto" w:fill="FFFFFF"/>
-        </w:rPr>
-        <w:tab/>
-      </w:r>
-      <w:r>
-        <w:rPr>
-          <w:color w:val="000000" w:themeColor="text1"/>
-          <w:sz w:val="20"/>
-          <w:szCs w:val="20"/>
-          <w:shd w:val="clear" w:color="auto" w:fill="FFFFFF"/>
-        </w:rPr>
-        <w:tab/>
-        <w:t>GRL</w:t>
-      </w:r>
-      <w:r>
-        <w:rPr>
-          <w:color w:val="000000" w:themeColor="text1"/>
-          <w:sz w:val="20"/>
-          <w:szCs w:val="20"/>
-          <w:shd w:val="clear" w:color="auto" w:fill="FFFFFF"/>
-        </w:rPr>
-        <w:t xml:space="preserve"> </w:t>
-      </w:r>
-      <w:r>
-        <w:rPr>
-          <w:color w:val="000000" w:themeColor="text1"/>
-          <w:sz w:val="20"/>
-          <w:szCs w:val="20"/>
-          <w:shd w:val="clear" w:color="auto" w:fill="FFFFFF"/>
-        </w:rPr>
-        <w:t>2022</w:t>
-      </w:r>
-      <w:r>
-        <w:rPr>
-          <w:color w:val="000000" w:themeColor="text1"/>
-          <w:sz w:val="20"/>
-          <w:szCs w:val="20"/>
-          <w:shd w:val="clear" w:color="auto" w:fill="FFFFFF"/>
-        </w:rPr>
-        <w:t>-</w:t>
-      </w:r>
-      <w:r>
-        <w:rPr>
-          <w:color w:val="000000" w:themeColor="text1"/>
-          <w:sz w:val="20"/>
-          <w:szCs w:val="20"/>
-          <w:shd w:val="clear" w:color="auto" w:fill="FFFFFF"/>
-        </w:rPr>
-        <w:t xml:space="preserve"> ;</w:t>
-      </w:r>
-      <w:r>
-        <w:rPr>
-          <w:color w:val="000000" w:themeColor="text1"/>
-          <w:sz w:val="20"/>
-          <w:szCs w:val="20"/>
-          <w:shd w:val="clear" w:color="auto" w:fill="FFFFFF"/>
-        </w:rPr>
-        <w:t xml:space="preserve"> </w:t>
-      </w:r>
-      <w:r>
-        <w:rPr>
-          <w:color w:val="000000" w:themeColor="text1"/>
-          <w:sz w:val="20"/>
-          <w:szCs w:val="20"/>
-          <w:shd w:val="clear" w:color="auto" w:fill="FFFFFF"/>
-        </w:rPr>
-        <w:t>IEEE TGRS 2023-</w:t>
+        <w:t>for GRL, IEEE TGRS,</w:t>
+      </w:r>
+      <w:r>
+        <w:rPr>
+          <w:color w:val="000000" w:themeColor="text1"/>
+          <w:sz w:val="20"/>
+          <w:szCs w:val="20"/>
+          <w:shd w:val="clear" w:color="auto" w:fill="FFFFFF"/>
+        </w:rPr>
+        <w:t xml:space="preserve"> JGR ML</w:t>
+      </w:r>
+      <w:r>
+        <w:rPr>
+          <w:color w:val="000000" w:themeColor="text1"/>
+          <w:sz w:val="20"/>
+          <w:szCs w:val="20"/>
+          <w:shd w:val="clear" w:color="auto" w:fill="FFFFFF"/>
+        </w:rPr>
+        <w:tab/>
+      </w:r>
+      <w:r>
+        <w:rPr>
+          <w:color w:val="000000" w:themeColor="text1"/>
+          <w:sz w:val="20"/>
+          <w:szCs w:val="20"/>
+          <w:shd w:val="clear" w:color="auto" w:fill="FFFFFF"/>
+        </w:rPr>
+        <w:tab/>
+      </w:r>
+      <w:r>
+        <w:rPr>
+          <w:color w:val="000000" w:themeColor="text1"/>
+          <w:sz w:val="20"/>
+          <w:szCs w:val="20"/>
+          <w:shd w:val="clear" w:color="auto" w:fill="FFFFFF"/>
+        </w:rPr>
+        <w:tab/>
+      </w:r>
+      <w:r>
+        <w:rPr>
+          <w:color w:val="000000" w:themeColor="text1"/>
+          <w:sz w:val="20"/>
+          <w:szCs w:val="20"/>
+          <w:shd w:val="clear" w:color="auto" w:fill="FFFFFF"/>
+        </w:rPr>
+        <w:tab/>
+      </w:r>
+      <w:r>
+        <w:rPr>
+          <w:color w:val="000000" w:themeColor="text1"/>
+          <w:sz w:val="20"/>
+          <w:szCs w:val="20"/>
+          <w:shd w:val="clear" w:color="auto" w:fill="FFFFFF"/>
+        </w:rPr>
+        <w:tab/>
+      </w:r>
+      <w:r>
+        <w:rPr>
+          <w:color w:val="000000" w:themeColor="text1"/>
+          <w:sz w:val="20"/>
+          <w:szCs w:val="20"/>
+          <w:shd w:val="clear" w:color="auto" w:fill="FFFFFF"/>
+        </w:rPr>
+        <w:tab/>
+      </w:r>
+      <w:r>
+        <w:rPr>
+          <w:color w:val="000000" w:themeColor="text1"/>
+          <w:sz w:val="20"/>
+          <w:szCs w:val="20"/>
+          <w:shd w:val="clear" w:color="auto" w:fill="FFFFFF"/>
+        </w:rPr>
+        <w:tab/>
+      </w:r>
+      <w:r>
+        <w:rPr>
+          <w:color w:val="000000" w:themeColor="text1"/>
+          <w:sz w:val="20"/>
+          <w:szCs w:val="20"/>
+          <w:shd w:val="clear" w:color="auto" w:fill="FFFFFF"/>
+        </w:rPr>
+        <w:tab/>
+      </w:r>
+      <w:r>
+        <w:rPr>
+          <w:color w:val="000000" w:themeColor="text1"/>
+          <w:sz w:val="20"/>
+          <w:szCs w:val="20"/>
+          <w:shd w:val="clear" w:color="auto" w:fill="FFFFFF"/>
+        </w:rPr>
+        <w:tab/>
+      </w:r>
+      <w:r>
+        <w:rPr>
+          <w:color w:val="000000" w:themeColor="text1"/>
+          <w:sz w:val="20"/>
+          <w:szCs w:val="20"/>
+          <w:shd w:val="clear" w:color="auto" w:fill="FFFFFF"/>
+        </w:rPr>
+        <w:tab/>
+      </w:r>
+      <w:r>
+        <w:rPr>
+          <w:color w:val="000000" w:themeColor="text1"/>
+          <w:sz w:val="20"/>
+          <w:szCs w:val="20"/>
+          <w:shd w:val="clear" w:color="auto" w:fill="FFFFFF"/>
+        </w:rPr>
+        <w:tab/>
+      </w:r>
+      <w:r>
+        <w:rPr>
+          <w:color w:val="000000" w:themeColor="text1"/>
+          <w:sz w:val="20"/>
+          <w:szCs w:val="20"/>
+          <w:shd w:val="clear" w:color="auto" w:fill="FFFFFF"/>
+        </w:rPr>
+        <w:tab/>
+      </w:r>
+      <w:r>
+        <w:rPr>
+          <w:color w:val="000000" w:themeColor="text1"/>
+          <w:sz w:val="20"/>
+          <w:szCs w:val="20"/>
+          <w:shd w:val="clear" w:color="auto" w:fill="FFFFFF"/>
+        </w:rPr>
+        <w:tab/>
+        <w:t xml:space="preserve">2022- </w:t>
       </w:r>
     </w:p>
     <w:p>
@@ -5197,6 +5246,7 @@
           <w:sz w:val="32"/>
           <w:szCs w:val="32"/>
         </w:rPr>
+        <w:lastRenderedPageBreak/>
         <w:t>C</w:t>
       </w:r>
       <w:r>
@@ -5967,7 +6017,6 @@
           <w:szCs w:val="20"/>
           <w:shd w:val="clear" w:color="auto" w:fill="FFFFFF"/>
         </w:rPr>
-        <w:lastRenderedPageBreak/>
         <w:t>Asia Ocean Geosciences Society</w:t>
       </w:r>
       <w:r>

</xml_diff>